<commit_message>
Renamed Folder, Finished PID controller.
</commit_message>
<xml_diff>
--- a/Write Up V1.docx
+++ b/Write Up V1.docx
@@ -277,6 +277,13 @@
     </w:p>
     <w:sdt>
       <w:sdtPr>
+        <w:rPr>
+          <w:rFonts w:asciiTheme="minorHAnsi" w:eastAsiaTheme="minorHAnsi" w:hAnsiTheme="minorHAnsi" w:cstheme="minorBidi"/>
+          <w:b w:val="0"/>
+          <w:bCs w:val="0"/>
+          <w:sz w:val="24"/>
+          <w:szCs w:val="28"/>
+        </w:rPr>
         <w:id w:val="-2126459347"/>
         <w:docPartObj>
           <w:docPartGallery w:val="Table of Contents"/>
@@ -285,10 +292,7 @@
       </w:sdtPr>
       <w:sdtEndPr>
         <w:rPr>
-          <w:rFonts w:asciiTheme="minorHAnsi" w:eastAsiaTheme="minorHAnsi" w:hAnsiTheme="minorHAnsi" w:cstheme="minorBidi"/>
           <w:noProof/>
-          <w:sz w:val="24"/>
-          <w:szCs w:val="28"/>
         </w:rPr>
       </w:sdtEndPr>
       <w:sdtContent>
@@ -401,12 +405,74 @@
       <w:pPr>
         <w:pStyle w:val="Heading1"/>
       </w:pPr>
-      <w:bookmarkStart w:id="0" w:name="_Toc103762646"/>
       <w:r>
         <w:lastRenderedPageBreak/>
-        <w:t>The Beginning</w:t>
+        <w:t>Overview</w:t>
       </w:r>
-      <w:bookmarkEnd w:id="0"/>
+    </w:p>
+    <w:p>
+      <w:pPr>
+        <w:spacing w:after="160" w:line="259" w:lineRule="auto"/>
+      </w:pPr>
+      <w:r>
+        <w:br w:type="page"/>
+      </w:r>
+    </w:p>
+    <w:p>
+      <w:pPr>
+        <w:pStyle w:val="Heading1"/>
+      </w:pPr>
+      <w:r>
+        <w:lastRenderedPageBreak/>
+        <w:t>Analysis</w:t>
+      </w:r>
+    </w:p>
+    <w:p>
+      <w:pPr>
+        <w:spacing w:after="160" w:line="259" w:lineRule="auto"/>
+        <w:rPr>
+          <w:rFonts w:ascii="Arial Black" w:eastAsiaTheme="majorEastAsia" w:hAnsi="Arial Black" w:cstheme="majorBidi"/>
+          <w:b/>
+          <w:bCs/>
+          <w:sz w:val="56"/>
+          <w:szCs w:val="56"/>
+        </w:rPr>
+      </w:pPr>
+      <w:r>
+        <w:br w:type="page"/>
+      </w:r>
+    </w:p>
+    <w:p>
+      <w:pPr>
+        <w:pStyle w:val="Heading1"/>
+      </w:pPr>
+      <w:r>
+        <w:lastRenderedPageBreak/>
+        <w:t>Programming</w:t>
+      </w:r>
+    </w:p>
+    <w:p>
+      <w:r>
+        <w:t>I started by forming the first mode</w:t>
+      </w:r>
+      <w:r>
+        <w:t xml:space="preserve">, a simple UI showing a rotating rectangle that PID will attempt to keep upright. </w:t>
+      </w:r>
+      <w:r>
+        <w:t>There are controls to enable and disable PIDs corrections, as well as buttons to rotate the rectangle clockwise or anticlockwise, to give something to correct.</w:t>
+      </w:r>
+    </w:p>
+    <w:p/>
+    <w:p>
+      <w:r>
+        <w:t xml:space="preserve">The next step is to code </w:t>
+      </w:r>
+      <w:r>
+        <w:t xml:space="preserve">the infrastructure for PID, such as UI controls to adjust the P, I and D constants, and then code and attach a PID </w:t>
+      </w:r>
+      <w:r>
+        <w:t>algorithm to it.</w:t>
+      </w:r>
     </w:p>
     <w:sectPr>
       <w:pgSz w:w="11906" w:h="16838"/>

</xml_diff>

<commit_message>
Model 2 Basic + Write Up Update
Start parts for model 2
Technical Analysis almost complete bar Gap Analysis and Prototype
</commit_message>
<xml_diff>
--- a/Write Up V1.docx
+++ b/Write Up V1.docx
@@ -9094,37 +9094,7 @@
         <w:rPr>
           <w:lang w:eastAsia="en-GB"/>
         </w:rPr>
-        <w:t xml:space="preserve">After reviewing each Language, C# </w:t>
-      </w:r>
-      <w:r>
-        <w:rPr>
-          <w:lang w:eastAsia="en-GB"/>
-        </w:rPr>
-        <w:t>with</w:t>
-      </w:r>
-      <w:r>
-        <w:rPr>
-          <w:lang w:eastAsia="en-GB"/>
-        </w:rPr>
-        <w:t xml:space="preserve"> WPF </w:t>
-      </w:r>
-      <w:r>
-        <w:rPr>
-          <w:lang w:eastAsia="en-GB"/>
-        </w:rPr>
-        <w:t>is</w:t>
-      </w:r>
-      <w:r>
-        <w:rPr>
-          <w:lang w:eastAsia="en-GB"/>
-        </w:rPr>
-        <w:t xml:space="preserve"> clearly the best choice for this program, with Scratch and Python barely holding a candle to its ability to provide what I need for the program.</w:t>
-      </w:r>
-      <w:r>
-        <w:rPr>
-          <w:lang w:eastAsia="en-GB"/>
-        </w:rPr>
-        <w:t xml:space="preserve"> Scratch and C# both provide the intuitive and appealing UI, while Python and C# hold the algorithmic diversity I need, and so to have the best of both worlds, C# is the clear choice for this project.</w:t>
+        <w:t>After reviewing each Language, C# with WPF is clearly the best choice for this program, with Scratch and Python barely holding a candle to its ability to provide what I need for the program. Scratch and C# both provide the intuitive and appealing UI, while Python and C# hold the algorithmic diversity I need, and so to have the best of both worlds, C# is the clear choice for this project.</w:t>
       </w:r>
     </w:p>
     <w:p>
@@ -9161,7 +9131,337 @@
         <w:rPr>
           <w:lang w:eastAsia="en-GB"/>
         </w:rPr>
-        <w:t>E</w:t>
+        <w:t xml:space="preserve">My UI will consist of three </w:t>
+      </w:r>
+      <w:r>
+        <w:rPr>
+          <w:lang w:eastAsia="en-GB"/>
+        </w:rPr>
+        <w:t xml:space="preserve">models </w:t>
+      </w:r>
+      <w:r>
+        <w:rPr>
+          <w:lang w:eastAsia="en-GB"/>
+        </w:rPr>
+        <w:t>navigable</w:t>
+      </w:r>
+      <w:r>
+        <w:rPr>
+          <w:lang w:eastAsia="en-GB"/>
+        </w:rPr>
+        <w:t xml:space="preserve"> between</w:t>
+      </w:r>
+      <w:r>
+        <w:rPr>
+          <w:lang w:eastAsia="en-GB"/>
+        </w:rPr>
+        <w:t xml:space="preserve"> through a small heading. The</w:t>
+      </w:r>
+      <w:r>
+        <w:rPr>
+          <w:lang w:eastAsia="en-GB"/>
+        </w:rPr>
+        <w:t>y</w:t>
+      </w:r>
+      <w:r>
+        <w:rPr>
+          <w:lang w:eastAsia="en-GB"/>
+        </w:rPr>
+        <w:t xml:space="preserve"> will</w:t>
+      </w:r>
+      <w:r>
+        <w:rPr>
+          <w:lang w:eastAsia="en-GB"/>
+        </w:rPr>
+        <w:t xml:space="preserve"> be controlled via</w:t>
+      </w:r>
+      <w:r>
+        <w:rPr>
+          <w:lang w:eastAsia="en-GB"/>
+        </w:rPr>
+        <w:t xml:space="preserve"> a panel </w:t>
+      </w:r>
+      <w:r>
+        <w:rPr>
+          <w:lang w:eastAsia="en-GB"/>
+        </w:rPr>
+        <w:t xml:space="preserve">with </w:t>
+      </w:r>
+      <w:r>
+        <w:rPr>
+          <w:lang w:eastAsia="en-GB"/>
+        </w:rPr>
+        <w:t>sliders to control the kP, kI and kD</w:t>
+      </w:r>
+      <w:r>
+        <w:rPr>
+          <w:lang w:eastAsia="en-GB"/>
+        </w:rPr>
+        <w:t>,</w:t>
+      </w:r>
+      <w:r>
+        <w:rPr>
+          <w:lang w:eastAsia="en-GB"/>
+        </w:rPr>
+        <w:t xml:space="preserve"> and </w:t>
+      </w:r>
+      <w:r>
+        <w:rPr>
+          <w:lang w:eastAsia="en-GB"/>
+        </w:rPr>
+        <w:t>a feedback system.</w:t>
+      </w:r>
+      <w:r>
+        <w:rPr>
+          <w:lang w:eastAsia="en-GB"/>
+        </w:rPr>
+        <w:t xml:space="preserve"> Th</w:t>
+      </w:r>
+      <w:r>
+        <w:rPr>
+          <w:lang w:eastAsia="en-GB"/>
+        </w:rPr>
+        <w:t>ese will be required for all three models, and so will be persisten</w:t>
+      </w:r>
+      <w:r>
+        <w:rPr>
+          <w:lang w:eastAsia="en-GB"/>
+        </w:rPr>
+        <w:t>t.</w:t>
+      </w:r>
+    </w:p>
+    <w:p>
+      <w:pPr>
+        <w:rPr>
+          <w:lang w:eastAsia="en-GB"/>
+        </w:rPr>
+      </w:pPr>
+    </w:p>
+    <w:p>
+      <w:pPr>
+        <w:rPr>
+          <w:lang w:eastAsia="en-GB"/>
+        </w:rPr>
+      </w:pPr>
+      <w:r>
+        <w:rPr>
+          <w:lang w:eastAsia="en-GB"/>
+        </w:rPr>
+        <w:t xml:space="preserve">The first model will </w:t>
+      </w:r>
+      <w:r>
+        <w:rPr>
+          <w:lang w:eastAsia="en-GB"/>
+        </w:rPr>
+        <w:t>use PID to control</w:t>
+      </w:r>
+      <w:r>
+        <w:rPr>
+          <w:lang w:eastAsia="en-GB"/>
+        </w:rPr>
+        <w:t xml:space="preserve"> the</w:t>
+      </w:r>
+      <w:r>
+        <w:rPr>
+          <w:lang w:eastAsia="en-GB"/>
+        </w:rPr>
+        <w:t xml:space="preserve"> rotation of a rectangle to maintain an upright position. The user will be able to adjust the rotational velocity of the rectangle, </w:t>
+      </w:r>
+      <w:r>
+        <w:rPr>
+          <w:lang w:eastAsia="en-GB"/>
+        </w:rPr>
+        <w:t>before enabling PID with their selected values for the constants. The model will involve air resistance, and the Output will be linked to Rotational Acceleration</w:t>
+      </w:r>
+      <w:r>
+        <w:rPr>
+          <w:lang w:eastAsia="en-GB"/>
+        </w:rPr>
+        <w:t>, so that the automatic system will try reach an upright position, without overshooting</w:t>
+      </w:r>
+      <w:r>
+        <w:rPr>
+          <w:lang w:eastAsia="en-GB"/>
+        </w:rPr>
+        <w:t>.</w:t>
+      </w:r>
+    </w:p>
+    <w:p>
+      <w:pPr>
+        <w:rPr>
+          <w:lang w:eastAsia="en-GB"/>
+        </w:rPr>
+      </w:pPr>
+    </w:p>
+    <w:p>
+      <w:pPr>
+        <w:rPr>
+          <w:lang w:eastAsia="en-GB"/>
+        </w:rPr>
+      </w:pPr>
+      <w:r>
+        <w:rPr>
+          <w:lang w:eastAsia="en-GB"/>
+        </w:rPr>
+        <w:t xml:space="preserve">The second model </w:t>
+      </w:r>
+      <w:r>
+        <w:rPr>
+          <w:lang w:eastAsia="en-GB"/>
+        </w:rPr>
+        <w:t xml:space="preserve">will still control </w:t>
+      </w:r>
+      <w:r>
+        <w:rPr>
+          <w:lang w:eastAsia="en-GB"/>
+        </w:rPr>
+        <w:t>rotation;</w:t>
+      </w:r>
+      <w:r>
+        <w:rPr>
+          <w:lang w:eastAsia="en-GB"/>
+        </w:rPr>
+        <w:t xml:space="preserve"> </w:t>
+      </w:r>
+      <w:r>
+        <w:rPr>
+          <w:lang w:eastAsia="en-GB"/>
+        </w:rPr>
+        <w:t>H</w:t>
+      </w:r>
+      <w:r>
+        <w:rPr>
+          <w:lang w:eastAsia="en-GB"/>
+        </w:rPr>
+        <w:t>owever</w:t>
+      </w:r>
+      <w:r>
+        <w:rPr>
+          <w:lang w:eastAsia="en-GB"/>
+        </w:rPr>
+        <w:t>,</w:t>
+      </w:r>
+      <w:r>
+        <w:rPr>
+          <w:lang w:eastAsia="en-GB"/>
+        </w:rPr>
+        <w:t xml:space="preserve"> it will be in three different </w:t>
+      </w:r>
+      <w:r>
+        <w:rPr>
+          <w:lang w:eastAsia="en-GB"/>
+        </w:rPr>
+        <w:t>points</w:t>
+      </w:r>
+      <w:r>
+        <w:rPr>
+          <w:lang w:eastAsia="en-GB"/>
+        </w:rPr>
+        <w:t xml:space="preserve">, and </w:t>
+      </w:r>
+      <w:r>
+        <w:rPr>
+          <w:lang w:eastAsia="en-GB"/>
+        </w:rPr>
+        <w:t>two of them will actually be controlling a distance</w:t>
+      </w:r>
+      <w:r>
+        <w:rPr>
+          <w:lang w:eastAsia="en-GB"/>
+        </w:rPr>
+        <w:t>. Th</w:t>
+      </w:r>
+      <w:r>
+        <w:rPr>
+          <w:lang w:eastAsia="en-GB"/>
+        </w:rPr>
+        <w:t>is is because the model will be of a Robotic Arm</w:t>
+      </w:r>
+      <w:r>
+        <w:rPr>
+          <w:lang w:eastAsia="en-GB"/>
+        </w:rPr>
+        <w:t xml:space="preserve"> able to move to any point within a circular range. One of the rotations will be controlling the base, deciding  what direction the base of the arm is pointing. The next rotation is controlling the angle </w:t>
+      </w:r>
+      <w:r>
+        <w:rPr>
+          <w:lang w:eastAsia="en-GB"/>
+        </w:rPr>
+        <w:t>between the horizontal and the first length of the arm. The final rotation control is between the first and second length of the arm, acting as the elbow</w:t>
+      </w:r>
+      <w:r>
+        <w:rPr>
+          <w:lang w:eastAsia="en-GB"/>
+        </w:rPr>
+        <w:t xml:space="preserve"> of the arm</w:t>
+      </w:r>
+      <w:r>
+        <w:rPr>
+          <w:lang w:eastAsia="en-GB"/>
+        </w:rPr>
+        <w:t>.</w:t>
+      </w:r>
+      <w:r>
+        <w:rPr>
+          <w:lang w:eastAsia="en-GB"/>
+        </w:rPr>
+        <w:t xml:space="preserve"> </w:t>
+      </w:r>
+      <w:r>
+        <w:rPr>
+          <w:lang w:eastAsia="en-GB"/>
+        </w:rPr>
+        <w:t>These last two will form a triangle between the two lengths of the arm, and the level of the floor modelled</w:t>
+      </w:r>
+      <w:r>
+        <w:rPr>
+          <w:lang w:eastAsia="en-GB"/>
+        </w:rPr>
+        <w:t xml:space="preserve">. This will not account for vertical movement, so the desired value for these two can be calculated using trigonometry, and passed into the </w:t>
+      </w:r>
+      <w:r>
+        <w:rPr>
+          <w:lang w:eastAsia="en-GB"/>
+        </w:rPr>
+        <w:t>SP.</w:t>
+      </w:r>
+    </w:p>
+    <w:p>
+      <w:pPr>
+        <w:rPr>
+          <w:lang w:eastAsia="en-GB"/>
+        </w:rPr>
+      </w:pPr>
+    </w:p>
+    <w:p>
+      <w:pPr>
+        <w:rPr>
+          <w:lang w:eastAsia="en-GB"/>
+        </w:rPr>
+      </w:pPr>
+      <w:r>
+        <w:rPr>
+          <w:lang w:eastAsia="en-GB"/>
+        </w:rPr>
+        <w:t xml:space="preserve">The third model will control both rotational velocity, and </w:t>
+      </w:r>
+      <w:r>
+        <w:rPr>
+          <w:lang w:eastAsia="en-GB"/>
+        </w:rPr>
+        <w:t xml:space="preserve">standard velocity. The rotational model will be used on the front wheels of a vehicle, and the velocity model will be used to control the engine and thus velocity of the vehicle. This effectively creates a self-driving car, that can navigate to a point. However, there will be no obstacles or other cars that must be avoided; It is only the very core </w:t>
+      </w:r>
+      <w:r>
+        <w:rPr>
+          <w:lang w:eastAsia="en-GB"/>
+        </w:rPr>
+        <w:t>functionality of an automatic car system.</w:t>
+      </w:r>
+      <w:r>
+        <w:rPr>
+          <w:lang w:eastAsia="en-GB"/>
+        </w:rPr>
+        <w:t xml:space="preserve"> Similar to the previous model, the user will select a point on a canvas that they want the vehicle to navigate to, and the PID system will do the rest.</w:t>
       </w:r>
     </w:p>
     <w:p>
@@ -9206,10 +9506,7 @@
     <w:p/>
     <w:p>
       <w:r>
-        <w:t>Here are the definitions for some of the important terms again</w:t>
-      </w:r>
-      <w:r>
-        <w:t>:</w:t>
+        <w:t>Here are the definitions for some of the important terms again:</w:t>
       </w:r>
     </w:p>
     <w:p>
@@ -9289,13 +9586,61 @@
         <w:rPr>
           <w:lang w:eastAsia="en-GB"/>
         </w:rPr>
-        <w:t>The controller can be broken down into four calculations. Proportional, Integral, Derivative and Output.</w:t>
-      </w:r>
-      <w:r>
-        <w:rPr>
-          <w:lang w:eastAsia="en-GB"/>
-        </w:rPr>
-        <w:br/>
+        <w:t>The controller can be broken down into four calculations</w:t>
+      </w:r>
+      <w:r>
+        <w:rPr>
+          <w:lang w:eastAsia="en-GB"/>
+        </w:rPr>
+        <w:t>:</w:t>
+      </w:r>
+      <w:r>
+        <w:rPr>
+          <w:lang w:eastAsia="en-GB"/>
+        </w:rPr>
+        <w:t xml:space="preserve"> Proportional, Integral, Derivative and Output.</w:t>
+      </w:r>
+      <w:r>
+        <w:rPr>
+          <w:lang w:eastAsia="en-GB"/>
+        </w:rPr>
+        <w:t xml:space="preserve"> All of these can be nicely demonstrated as graphs </w:t>
+      </w:r>
+      <w:r>
+        <w:rPr>
+          <w:lang w:eastAsia="en-GB"/>
+        </w:rPr>
+        <w:t>between</w:t>
+      </w:r>
+      <w:r>
+        <w:rPr>
+          <w:lang w:eastAsia="en-GB"/>
+        </w:rPr>
+        <w:t xml:space="preserve"> the</w:t>
+      </w:r>
+      <w:r>
+        <w:rPr>
+          <w:lang w:eastAsia="en-GB"/>
+        </w:rPr>
+        <w:t xml:space="preserve"> Set Point (Black), Process Value(Red) and the Output (Green)</w:t>
+      </w:r>
+      <w:r>
+        <w:rPr>
+          <w:lang w:eastAsia="en-GB"/>
+        </w:rPr>
+        <w:t>, with time across the X axis and value on the Y</w:t>
+      </w:r>
+      <w:r>
+        <w:rPr>
+          <w:lang w:eastAsia="en-GB"/>
+        </w:rPr>
+        <w:t xml:space="preserve"> axis</w:t>
+      </w:r>
+      <w:r>
+        <w:rPr>
+          <w:lang w:eastAsia="en-GB"/>
+        </w:rPr>
+        <w:t>.</w:t>
       </w:r>
     </w:p>
     <w:p>
@@ -9343,6 +9688,12 @@
         </w:rPr>
         <w:t>The proportional calculation forms a linear, proportional relationship between the Error and the output. This is done just by multiplying by the kP</w:t>
       </w:r>
+      <w:r>
+        <w:rPr>
+          <w:lang w:eastAsia="en-GB"/>
+        </w:rPr>
+        <w:t xml:space="preserve"> constant, as such:</w:t>
+      </w:r>
     </w:p>
     <w:p>
       <w:pPr>
@@ -9381,7 +9732,19 @@
         <w:rPr>
           <w:lang w:eastAsia="en-GB"/>
         </w:rPr>
-        <w:t xml:space="preserve">This creates a relationship that simply approaches the target with reducing acceleration, so that at an error of zero, there is no acceleration. However, because of momentum, the process value will not stop exactly when the output is zero, it will keep going at the highest speed it reached, and only then will it start to decelerate and turn around. </w:t>
+        <w:t>This creates a relationship that simply approaches the target with</w:t>
+      </w:r>
+      <w:r>
+        <w:rPr>
+          <w:lang w:eastAsia="en-GB"/>
+        </w:rPr>
+        <w:t xml:space="preserve"> constant </w:t>
+      </w:r>
+      <w:r>
+        <w:rPr>
+          <w:lang w:eastAsia="en-GB"/>
+        </w:rPr>
+        <w:t xml:space="preserve">acceleration, so that at an error of zero, there is no acceleration. However, because of momentum, the process value will not stop exactly when the output is zero, it will keep going at the highest speed it reached, and only then will it start to decelerate and turn around. </w:t>
       </w:r>
       <w:r>
         <w:rPr>
@@ -9393,7 +9756,13 @@
         <w:rPr>
           <w:lang w:eastAsia="en-GB"/>
         </w:rPr>
-        <w:t>entropic loop of oscillating back and forth. The following graph demonstrated the relationship between Set Point (Black), Process Value(Red) and the Output (Green) for a Proportional relationship</w:t>
+        <w:t>entropic loop of oscillating back and forth</w:t>
+      </w:r>
+      <w:r>
+        <w:rPr>
+          <w:lang w:eastAsia="en-GB"/>
+        </w:rPr>
+        <w:t>, when used alone.</w:t>
       </w:r>
     </w:p>
     <w:p>
@@ -9537,16 +9906,176 @@
     <w:p>
       <w:pPr>
         <w:rPr>
-          <w:color w:val="FF0000"/>
-          <w:lang w:eastAsia="en-GB"/>
-        </w:rPr>
-      </w:pPr>
-      <w:r>
-        <w:rPr>
-          <w:color w:val="FF0000"/>
-          <w:lang w:eastAsia="en-GB"/>
-        </w:rPr>
-        <w:t>Insert equation, repeat proportional explanation here. Repeat for Derivative and output</w:t>
+          <w:lang w:eastAsia="en-GB"/>
+        </w:rPr>
+      </w:pPr>
+      <w:r>
+        <w:rPr>
+          <w:lang w:eastAsia="en-GB"/>
+        </w:rPr>
+        <w:tab/>
+        <w:t xml:space="preserve">I = kI * Err * </w:t>
+      </w:r>
+      <w:r>
+        <w:rPr>
+          <w:rFonts w:cstheme="minorHAnsi"/>
+          <w:lang w:eastAsia="en-GB"/>
+        </w:rPr>
+        <w:t>Δ</w:t>
+      </w:r>
+      <w:r>
+        <w:rPr>
+          <w:lang w:eastAsia="en-GB"/>
+        </w:rPr>
+        <w:t>t</w:t>
+      </w:r>
+    </w:p>
+    <w:p>
+      <w:pPr>
+        <w:rPr>
+          <w:lang w:eastAsia="en-GB"/>
+        </w:rPr>
+      </w:pPr>
+      <w:r>
+        <w:rPr>
+          <w:lang w:eastAsia="en-GB"/>
+        </w:rPr>
+        <w:tab/>
+        <w:t>It = It + I</w:t>
+      </w:r>
+    </w:p>
+    <w:p>
+      <w:pPr>
+        <w:rPr>
+          <w:lang w:eastAsia="en-GB"/>
+        </w:rPr>
+      </w:pPr>
+    </w:p>
+    <w:p>
+      <w:pPr>
+        <w:rPr>
+          <w:lang w:eastAsia="en-GB"/>
+        </w:rPr>
+      </w:pPr>
+      <w:r>
+        <w:rPr>
+          <w:lang w:eastAsia="en-GB"/>
+        </w:rPr>
+        <w:t xml:space="preserve">These calculations come together to form this relationship through the accumulative </w:t>
+      </w:r>
+      <w:r>
+        <w:rPr>
+          <w:lang w:eastAsia="en-GB"/>
+        </w:rPr>
+        <w:t xml:space="preserve">total, added to every time </w:t>
+      </w:r>
+      <w:r>
+        <w:rPr>
+          <w:lang w:eastAsia="en-GB"/>
+        </w:rPr>
+        <w:t xml:space="preserve">the </w:t>
+      </w:r>
+      <w:r>
+        <w:rPr>
+          <w:lang w:eastAsia="en-GB"/>
+        </w:rPr>
+        <w:t>PID</w:t>
+      </w:r>
+      <w:r>
+        <w:rPr>
+          <w:lang w:eastAsia="en-GB"/>
+        </w:rPr>
+        <w:t xml:space="preserve"> controller</w:t>
+      </w:r>
+      <w:r>
+        <w:rPr>
+          <w:lang w:eastAsia="en-GB"/>
+        </w:rPr>
+        <w:t xml:space="preserve"> is called</w:t>
+      </w:r>
+      <w:r>
+        <w:rPr>
+          <w:lang w:eastAsia="en-GB"/>
+        </w:rPr>
+        <w:t xml:space="preserve">. </w:t>
+      </w:r>
+      <w:r>
+        <w:rPr>
+          <w:lang w:eastAsia="en-GB"/>
+        </w:rPr>
+        <w:t>This would increase really quickly</w:t>
+      </w:r>
+      <w:r>
+        <w:rPr>
+          <w:lang w:eastAsia="en-GB"/>
+        </w:rPr>
+        <w:t xml:space="preserve"> and</w:t>
+      </w:r>
+      <w:r>
+        <w:rPr>
+          <w:lang w:eastAsia="en-GB"/>
+        </w:rPr>
+        <w:t xml:space="preserve"> uncontrollably</w:t>
+      </w:r>
+      <w:r>
+        <w:rPr>
+          <w:lang w:eastAsia="en-GB"/>
+        </w:rPr>
+        <w:t>, however in the initial</w:t>
+      </w:r>
+      <w:r>
+        <w:rPr>
+          <w:lang w:eastAsia="en-GB"/>
+        </w:rPr>
+        <w:t xml:space="preserve"> calculation there is a delta time, so regardless of the time period between calculations, it </w:t>
+      </w:r>
+      <w:r>
+        <w:rPr>
+          <w:lang w:eastAsia="en-GB"/>
+        </w:rPr>
+        <w:t>will increase at the sa</w:t>
+      </w:r>
+      <w:r>
+        <w:rPr>
+          <w:lang w:eastAsia="en-GB"/>
+        </w:rPr>
+        <w:t xml:space="preserve">me rate. </w:t>
+      </w:r>
+      <w:r>
+        <w:rPr>
+          <w:lang w:eastAsia="en-GB"/>
+        </w:rPr>
+        <w:t>Over two seconds, whether the PID controller is called one time, or ten, the integral total will</w:t>
+      </w:r>
+      <w:r>
+        <w:rPr>
+          <w:lang w:eastAsia="en-GB"/>
+        </w:rPr>
+        <w:t xml:space="preserve"> still</w:t>
+      </w:r>
+      <w:r>
+        <w:rPr>
+          <w:lang w:eastAsia="en-GB"/>
+        </w:rPr>
+        <w:t xml:space="preserve"> be the same at the end of the two seconds.</w:t>
+      </w:r>
+      <w:r>
+        <w:rPr>
+          <w:lang w:eastAsia="en-GB"/>
+        </w:rPr>
+        <w:t xml:space="preserve"> Due to the increase over time, integral </w:t>
+      </w:r>
+      <w:r>
+        <w:rPr>
+          <w:lang w:eastAsia="en-GB"/>
+        </w:rPr>
+        <w:t xml:space="preserve">becomes </w:t>
+      </w:r>
+      <w:r>
+        <w:rPr>
+          <w:lang w:eastAsia="en-GB"/>
+        </w:rPr>
+        <w:t>useful for counteracting resistive forces.</w:t>
       </w:r>
     </w:p>
     <w:p>
@@ -9630,6 +10159,25 @@
     </w:p>
     <w:p>
       <w:pPr>
+        <w:spacing w:after="160" w:line="259" w:lineRule="auto"/>
+        <w:rPr>
+          <w:i/>
+          <w:iCs/>
+          <w:color w:val="44546A" w:themeColor="text2"/>
+          <w:sz w:val="18"/>
+          <w:szCs w:val="18"/>
+          <w:lang w:eastAsia="en-GB"/>
+        </w:rPr>
+      </w:pPr>
+      <w:r>
+        <w:rPr>
+          <w:lang w:eastAsia="en-GB"/>
+        </w:rPr>
+        <w:br w:type="page"/>
+      </w:r>
+    </w:p>
+    <w:p>
+      <w:pPr>
         <w:pStyle w:val="Heading3"/>
         <w:rPr>
           <w:lang w:eastAsia="en-GB"/>
@@ -9642,6 +10190,242 @@
         <w:lastRenderedPageBreak/>
         <w:t>Derivative</w:t>
       </w:r>
+    </w:p>
+    <w:p>
+      <w:pPr>
+        <w:rPr>
+          <w:lang w:eastAsia="en-GB"/>
+        </w:rPr>
+      </w:pPr>
+      <w:r>
+        <w:rPr>
+          <w:lang w:eastAsia="en-GB"/>
+        </w:rPr>
+        <w:t>The Derivative calculation is actua</w:t>
+      </w:r>
+      <w:r>
+        <w:rPr>
+          <w:lang w:eastAsia="en-GB"/>
+        </w:rPr>
+        <w:t>lly the only relationship that turns negative b</w:t>
+      </w:r>
+      <w:r>
+        <w:rPr>
+          <w:lang w:eastAsia="en-GB"/>
+        </w:rPr>
+        <w:t>efore reaching the set poin</w:t>
+      </w:r>
+      <w:r>
+        <w:rPr>
+          <w:lang w:eastAsia="en-GB"/>
+        </w:rPr>
+        <w:t xml:space="preserve">t. This means that on its own, </w:t>
+      </w:r>
+      <w:r>
+        <w:rPr>
+          <w:lang w:eastAsia="en-GB"/>
+        </w:rPr>
+        <w:t>it is actually terrible at reaching the set point, it will just quickly and smoothly come to a stop. Only once we introduce an amount of Proportional or Integral will it actually start to reach the goal.</w:t>
+      </w:r>
+    </w:p>
+    <w:p>
+      <w:pPr>
+        <w:rPr>
+          <w:lang w:eastAsia="en-GB"/>
+        </w:rPr>
+      </w:pPr>
+    </w:p>
+    <w:p>
+      <w:pPr>
+        <w:rPr>
+          <w:lang w:eastAsia="en-GB"/>
+        </w:rPr>
+      </w:pPr>
+      <w:r>
+        <w:rPr>
+          <w:lang w:eastAsia="en-GB"/>
+        </w:rPr>
+        <w:tab/>
+        <w:t xml:space="preserve">D = kd * (Err – pErr) / </w:t>
+      </w:r>
+      <w:r>
+        <w:rPr>
+          <w:rFonts w:cstheme="minorHAnsi"/>
+          <w:lang w:eastAsia="en-GB"/>
+        </w:rPr>
+        <w:t>Δ</w:t>
+      </w:r>
+      <w:r>
+        <w:rPr>
+          <w:lang w:eastAsia="en-GB"/>
+        </w:rPr>
+        <w:t>t</w:t>
+      </w:r>
+    </w:p>
+    <w:p>
+      <w:pPr>
+        <w:rPr>
+          <w:lang w:eastAsia="en-GB"/>
+        </w:rPr>
+      </w:pPr>
+    </w:p>
+    <w:p>
+      <w:pPr>
+        <w:rPr>
+          <w:lang w:eastAsia="en-GB"/>
+        </w:rPr>
+      </w:pPr>
+      <w:r>
+        <w:rPr>
+          <w:lang w:eastAsia="en-GB"/>
+        </w:rPr>
+        <w:t>The d</w:t>
+      </w:r>
+      <w:r>
+        <w:rPr>
+          <w:lang w:eastAsia="en-GB"/>
+        </w:rPr>
+        <w:t>erivative work</w:t>
+      </w:r>
+      <w:r>
+        <w:rPr>
+          <w:lang w:eastAsia="en-GB"/>
+        </w:rPr>
+        <w:t>s</w:t>
+      </w:r>
+      <w:r>
+        <w:rPr>
+          <w:lang w:eastAsia="en-GB"/>
+        </w:rPr>
+        <w:t xml:space="preserve"> in the same way as </w:t>
+      </w:r>
+      <w:r>
+        <w:rPr>
+          <w:lang w:eastAsia="en-GB"/>
+        </w:rPr>
+        <w:t xml:space="preserve">the </w:t>
+      </w:r>
+      <w:r>
+        <w:rPr>
+          <w:lang w:eastAsia="en-GB"/>
+        </w:rPr>
+        <w:t>integral</w:t>
+      </w:r>
+      <w:r>
+        <w:rPr>
+          <w:lang w:eastAsia="en-GB"/>
+        </w:rPr>
+        <w:t xml:space="preserve"> calculation, as it</w:t>
+      </w:r>
+      <w:r>
+        <w:rPr>
+          <w:lang w:eastAsia="en-GB"/>
+        </w:rPr>
+        <w:t xml:space="preserve"> ha</w:t>
+      </w:r>
+      <w:r>
+        <w:rPr>
+          <w:lang w:eastAsia="en-GB"/>
+        </w:rPr>
+        <w:t>s</w:t>
+      </w:r>
+      <w:r>
+        <w:rPr>
+          <w:lang w:eastAsia="en-GB"/>
+        </w:rPr>
+        <w:t xml:space="preserve"> delta time involved in the calculations</w:t>
+      </w:r>
+      <w:r>
+        <w:rPr>
+          <w:lang w:eastAsia="en-GB"/>
+        </w:rPr>
+        <w:t xml:space="preserve">, to </w:t>
+      </w:r>
+      <w:r>
+        <w:rPr>
+          <w:lang w:eastAsia="en-GB"/>
+        </w:rPr>
+        <w:t xml:space="preserve">help account for the time taken between the previous PID calculation, and this one. This is required in derivatives as </w:t>
+      </w:r>
+      <w:r>
+        <w:rPr>
+          <w:lang w:eastAsia="en-GB"/>
+        </w:rPr>
+        <w:t>the calculation involves subtracting the previous error from this one. This means i</w:t>
+      </w:r>
+      <w:r>
+        <w:rPr>
+          <w:lang w:eastAsia="en-GB"/>
+        </w:rPr>
+        <w:t>f</w:t>
+      </w:r>
+      <w:r>
+        <w:rPr>
+          <w:lang w:eastAsia="en-GB"/>
+        </w:rPr>
+        <w:t xml:space="preserve"> the error is reducing,</w:t>
+      </w:r>
+      <w:r>
+        <w:rPr>
+          <w:lang w:eastAsia="en-GB"/>
+        </w:rPr>
+        <w:t xml:space="preserve"> because the PV is approaching </w:t>
+      </w:r>
+      <w:r>
+        <w:rPr>
+          <w:lang w:eastAsia="en-GB"/>
+        </w:rPr>
+        <w:t>the SP,</w:t>
+      </w:r>
+      <w:r>
+        <w:rPr>
+          <w:lang w:eastAsia="en-GB"/>
+        </w:rPr>
+        <w:t xml:space="preserve"> then D</w:t>
+      </w:r>
+      <w:r>
+        <w:rPr>
+          <w:lang w:eastAsia="en-GB"/>
+        </w:rPr>
+        <w:t xml:space="preserve"> will be negative, and</w:t>
+      </w:r>
+      <w:r>
+        <w:rPr>
+          <w:lang w:eastAsia="en-GB"/>
+        </w:rPr>
+        <w:t xml:space="preserve"> </w:t>
+      </w:r>
+      <w:r>
+        <w:rPr>
+          <w:lang w:eastAsia="en-GB"/>
+        </w:rPr>
+        <w:t xml:space="preserve">it will slow </w:t>
+      </w:r>
+      <w:r>
+        <w:rPr>
+          <w:lang w:eastAsia="en-GB"/>
+        </w:rPr>
+        <w:t xml:space="preserve">down to a stop. If the PV is </w:t>
+      </w:r>
+      <w:r>
+        <w:rPr>
+          <w:lang w:eastAsia="en-GB"/>
+        </w:rPr>
+        <w:t xml:space="preserve">going away from the SP, and thus the error is increasing, the derivative will become stronger to pull it towards the </w:t>
+      </w:r>
+      <w:r>
+        <w:rPr>
+          <w:lang w:eastAsia="en-GB"/>
+        </w:rPr>
+        <w:t>SP.</w:t>
+      </w:r>
+    </w:p>
+    <w:p>
+      <w:pPr>
+        <w:rPr>
+          <w:lang w:eastAsia="en-GB"/>
+        </w:rPr>
+      </w:pPr>
     </w:p>
     <w:p>
       <w:pPr>
@@ -9747,6 +10531,144 @@
     </w:p>
     <w:p>
       <w:pPr>
+        <w:rPr>
+          <w:lang w:eastAsia="en-GB"/>
+        </w:rPr>
+      </w:pPr>
+      <w:r>
+        <w:rPr>
+          <w:lang w:eastAsia="en-GB"/>
+        </w:rPr>
+        <w:t xml:space="preserve">Altogether, </w:t>
+      </w:r>
+      <w:r>
+        <w:rPr>
+          <w:lang w:eastAsia="en-GB"/>
+        </w:rPr>
+        <w:t xml:space="preserve">the combination of these three relationships creates </w:t>
+      </w:r>
+      <w:r>
+        <w:rPr>
+          <w:lang w:eastAsia="en-GB"/>
+        </w:rPr>
+        <w:t xml:space="preserve">a controlled </w:t>
+      </w:r>
+      <w:r>
+        <w:rPr>
+          <w:lang w:eastAsia="en-GB"/>
+        </w:rPr>
+        <w:t xml:space="preserve">algorithm, able to </w:t>
+      </w:r>
+      <w:r>
+        <w:rPr>
+          <w:lang w:eastAsia="en-GB"/>
+        </w:rPr>
+        <w:t>reach a numerical goal accurately and precisely</w:t>
+      </w:r>
+      <w:r>
+        <w:rPr>
+          <w:lang w:eastAsia="en-GB"/>
+        </w:rPr>
+        <w:t xml:space="preserve"> </w:t>
+      </w:r>
+      <w:r>
+        <w:rPr>
+          <w:lang w:eastAsia="en-GB"/>
+        </w:rPr>
+        <w:t>without overshooting.</w:t>
+      </w:r>
+    </w:p>
+    <w:p>
+      <w:pPr>
+        <w:rPr>
+          <w:lang w:eastAsia="en-GB"/>
+        </w:rPr>
+      </w:pPr>
+    </w:p>
+    <w:p>
+      <w:pPr>
+        <w:rPr>
+          <w:lang w:eastAsia="en-GB"/>
+        </w:rPr>
+      </w:pPr>
+      <w:r>
+        <w:rPr>
+          <w:lang w:eastAsia="en-GB"/>
+        </w:rPr>
+        <w:tab/>
+      </w:r>
+      <w:r>
+        <w:rPr>
+          <w:lang w:eastAsia="en-GB"/>
+        </w:rPr>
+        <w:t>Output = P + It + D</w:t>
+      </w:r>
+    </w:p>
+    <w:p>
+      <w:pPr>
+        <w:rPr>
+          <w:lang w:eastAsia="en-GB"/>
+        </w:rPr>
+      </w:pPr>
+    </w:p>
+    <w:p>
+      <w:pPr>
+        <w:rPr>
+          <w:lang w:eastAsia="en-GB"/>
+        </w:rPr>
+      </w:pPr>
+      <w:r>
+        <w:rPr>
+          <w:lang w:eastAsia="en-GB"/>
+        </w:rPr>
+        <w:t>However, it isn’t always perfect</w:t>
+      </w:r>
+      <w:r>
+        <w:rPr>
+          <w:lang w:eastAsia="en-GB"/>
+        </w:rPr>
+        <w:t xml:space="preserve">. PID controller tuning is </w:t>
+      </w:r>
+      <w:r>
+        <w:rPr>
+          <w:lang w:eastAsia="en-GB"/>
+        </w:rPr>
+        <w:t xml:space="preserve">a fine and </w:t>
+      </w:r>
+      <w:r>
+        <w:rPr>
+          <w:lang w:eastAsia="en-GB"/>
+        </w:rPr>
+        <w:t xml:space="preserve">delicate process, where the kP, kI and kD values </w:t>
+      </w:r>
+      <w:r>
+        <w:rPr>
+          <w:lang w:eastAsia="en-GB"/>
+        </w:rPr>
+        <w:t>need to be at the right ratio to each other, and the right scale compared to your PV and SP</w:t>
+      </w:r>
+      <w:r>
+        <w:rPr>
+          <w:lang w:eastAsia="en-GB"/>
+        </w:rPr>
+        <w:t>.</w:t>
+      </w:r>
+      <w:r>
+        <w:rPr>
+          <w:lang w:eastAsia="en-GB"/>
+        </w:rPr>
+        <w:t xml:space="preserve"> </w:t>
+      </w:r>
+    </w:p>
+    <w:p>
+      <w:pPr>
+        <w:rPr>
+          <w:lang w:eastAsia="en-GB"/>
+        </w:rPr>
+      </w:pPr>
+    </w:p>
+    <w:p>
+      <w:pPr>
         <w:keepNext/>
       </w:pPr>
       <w:r>
@@ -9850,14 +10772,23 @@
     <w:p>
       <w:pPr>
         <w:rPr>
-          <w:lang w:eastAsia="en-GB"/>
-        </w:rPr>
-      </w:pPr>
-      <w:r>
-        <w:rPr>
-          <w:lang w:eastAsia="en-GB"/>
-        </w:rPr>
-        <w:t>e</w:t>
+          <w:color w:val="FF0000"/>
+          <w:lang w:eastAsia="en-GB"/>
+        </w:rPr>
+      </w:pPr>
+      <w:r>
+        <w:rPr>
+          <w:color w:val="FF0000"/>
+          <w:lang w:eastAsia="en-GB"/>
+        </w:rPr>
+        <w:t>MVVM? Multi-Threading?</w:t>
+      </w:r>
+      <w:r>
+        <w:rPr>
+          <w:color w:val="FF0000"/>
+          <w:lang w:eastAsia="en-GB"/>
+        </w:rPr>
+        <w:t xml:space="preserve"> Pre-saved Constants with JSON?</w:t>
       </w:r>
     </w:p>
     <w:p>
@@ -9888,7 +10819,13 @@
         <w:rPr>
           <w:lang w:eastAsia="en-GB"/>
         </w:rPr>
-        <w:t>e</w:t>
+        <w:t>E</w:t>
+      </w:r>
+      <w:r>
+        <w:rPr>
+          <w:lang w:eastAsia="en-GB"/>
+        </w:rPr>
+        <w:tab/>
       </w:r>
     </w:p>
     <w:p>
@@ -11836,7 +12773,6 @@
     <w:name w:val="Normal (Web)"/>
     <w:basedOn w:val="Normal"/>
     <w:uiPriority w:val="99"/>
-    <w:semiHidden/>
     <w:unhideWhenUsed/>
     <w:rsid w:val="003A4FE9"/>
     <w:pPr>

</xml_diff>